<commit_message>
just need the 4k
ok?
</commit_message>
<xml_diff>
--- a/Project 4/ProjectReport.docx
+++ b/Project 4/ProjectReport.docx
@@ -96,23 +96,13 @@
         </w:rPr>
         <w:t xml:space="preserve">final </w:t>
       </w:r>
-      <w:proofErr w:type="gramStart"/>
-      <w:r>
-        <w:rPr>
-          <w:rFonts w:ascii="Times New Roman" w:hAnsi="Times New Roman" w:cs="Times New Roman"/>
-          <w:sz w:val="24"/>
-          <w:szCs w:val="24"/>
-        </w:rPr>
-        <w:t>outputted</w:t>
-      </w:r>
-      <w:proofErr w:type="gramEnd"/>
-      <w:r>
-        <w:rPr>
-          <w:rFonts w:ascii="Times New Roman" w:hAnsi="Times New Roman" w:cs="Times New Roman"/>
-          <w:sz w:val="24"/>
-          <w:szCs w:val="24"/>
-        </w:rPr>
-        <w:t xml:space="preserve"> results can be seen in figures </w:t>
+      <w:r>
+        <w:rPr>
+          <w:rFonts w:ascii="Times New Roman" w:hAnsi="Times New Roman" w:cs="Times New Roman"/>
+          <w:sz w:val="24"/>
+          <w:szCs w:val="24"/>
+        </w:rPr>
+        <w:t xml:space="preserve">outputted results can be seen in figures </w:t>
       </w:r>
       <w:bookmarkStart w:id="1" w:name="_Hlk126503270"/>
       <w:bookmarkEnd w:id="1"/>
@@ -545,43 +535,7 @@
           <w:sz w:val="24"/>
           <w:szCs w:val="24"/>
         </w:rPr>
-        <w:t xml:space="preserve"> I also tried running the code with the spheres having no specular reflection (seen in figure 7), which wasn’t helpful </w:t>
-      </w:r>
-      <w:proofErr w:type="gramStart"/>
-      <w:r>
-        <w:rPr>
-          <w:rFonts w:ascii="Times New Roman" w:hAnsi="Times New Roman" w:cs="Times New Roman"/>
-          <w:sz w:val="24"/>
-          <w:szCs w:val="24"/>
-        </w:rPr>
-        <w:t>in itself but</w:t>
-      </w:r>
-      <w:proofErr w:type="gramEnd"/>
-      <w:r>
-        <w:rPr>
-          <w:rFonts w:ascii="Times New Roman" w:hAnsi="Times New Roman" w:cs="Times New Roman"/>
-          <w:sz w:val="24"/>
-          <w:szCs w:val="24"/>
-        </w:rPr>
-        <w:t xml:space="preserve"> helped confirm there was something </w:t>
-      </w:r>
-      <w:proofErr w:type="spellStart"/>
-      <w:r>
-        <w:rPr>
-          <w:rFonts w:ascii="Times New Roman" w:hAnsi="Times New Roman" w:cs="Times New Roman"/>
-          <w:sz w:val="24"/>
-          <w:szCs w:val="24"/>
-        </w:rPr>
-        <w:t>wrongl</w:t>
-      </w:r>
-      <w:proofErr w:type="spellEnd"/>
-      <w:r>
-        <w:rPr>
-          <w:rFonts w:ascii="Times New Roman" w:hAnsi="Times New Roman" w:cs="Times New Roman"/>
-          <w:sz w:val="24"/>
-          <w:szCs w:val="24"/>
-        </w:rPr>
-        <w:t>.</w:t>
+        <w:t xml:space="preserve"> I also tried running the code with the spheres having no specular reflection (seen in figure 7), which wasn’t helpful in itself but helped confirm there was something wrongl.</w:t>
       </w:r>
       <w:r>
         <w:rPr>
@@ -621,25 +575,7 @@
           <w:sz w:val="24"/>
           <w:szCs w:val="24"/>
         </w:rPr>
-        <w:t xml:space="preserve"> through in some </w:t>
-      </w:r>
-      <w:proofErr w:type="gramStart"/>
-      <w:r>
-        <w:rPr>
-          <w:rFonts w:ascii="Times New Roman" w:hAnsi="Times New Roman" w:cs="Times New Roman"/>
-          <w:sz w:val="24"/>
-          <w:szCs w:val="24"/>
-        </w:rPr>
-        <w:t>way</w:t>
-      </w:r>
-      <w:proofErr w:type="gramEnd"/>
-      <w:r>
-        <w:rPr>
-          <w:rFonts w:ascii="Times New Roman" w:hAnsi="Times New Roman" w:cs="Times New Roman"/>
-          <w:sz w:val="24"/>
-          <w:szCs w:val="24"/>
-        </w:rPr>
-        <w:t xml:space="preserve"> but the colors and lines are much too muddy as well as the specular white light on the spheres being too large. Also, the Y is seen on the bottom of the smaller sphere instead of the top. The smaller sphere is also not tinted red even though beer’s law is implemented.</w:t>
+        <w:t xml:space="preserve"> through in some way but the colors and lines are much too muddy as well as the specular white light on the spheres being too large. Also, the Y is seen on the bottom of the smaller sphere instead of the top. The smaller sphere is also not tinted red even though beer’s law is implemented.</w:t>
       </w:r>
     </w:p>
     <w:p>
@@ -658,49 +594,7 @@
           <w:sz w:val="24"/>
           <w:szCs w:val="24"/>
         </w:rPr>
-        <w:t xml:space="preserve">The first thing I did was put a bunch of breakpoints into the code to try to get a general idea of what was wrong and where to direct my attention. After doing this for a while I confirmed that </w:t>
-      </w:r>
-      <w:r>
-        <w:rPr>
-          <w:rFonts w:ascii="Times New Roman" w:hAnsi="Times New Roman" w:cs="Times New Roman"/>
-          <w:sz w:val="24"/>
-          <w:szCs w:val="24"/>
-        </w:rPr>
-        <w:t xml:space="preserve">the dot product of </w:t>
-      </w:r>
-      <w:proofErr w:type="spellStart"/>
-      <w:r>
-        <w:rPr>
-          <w:rFonts w:ascii="Times New Roman" w:hAnsi="Times New Roman" w:cs="Times New Roman"/>
-          <w:sz w:val="24"/>
-          <w:szCs w:val="24"/>
-        </w:rPr>
-        <w:t>omegaO</w:t>
-      </w:r>
-      <w:proofErr w:type="spellEnd"/>
-      <w:r>
-        <w:rPr>
-          <w:rFonts w:ascii="Times New Roman" w:hAnsi="Times New Roman" w:cs="Times New Roman"/>
-          <w:sz w:val="24"/>
-          <w:szCs w:val="24"/>
-        </w:rPr>
-        <w:t xml:space="preserve"> and N </w:t>
-      </w:r>
-      <w:r>
-        <w:rPr>
-          <w:rFonts w:ascii="Times New Roman" w:hAnsi="Times New Roman" w:cs="Times New Roman"/>
-          <w:sz w:val="24"/>
-          <w:szCs w:val="24"/>
-        </w:rPr>
-        <w:t>was</w:t>
-      </w:r>
-      <w:r>
-        <w:rPr>
-          <w:rFonts w:ascii="Times New Roman" w:hAnsi="Times New Roman" w:cs="Times New Roman"/>
-          <w:sz w:val="24"/>
-          <w:szCs w:val="24"/>
-        </w:rPr>
-        <w:t xml:space="preserve"> always </w:t>
+        <w:t xml:space="preserve">The first thing I did was put a bunch of breakpoints into the code to try to get a general idea of what was wrong and where to direct my attention. After doing this for a while I confirmed that the dot product of omegaO and N was always </w:t>
       </w:r>
       <w:r>
         <w:rPr>
@@ -716,31 +610,7 @@
           <w:sz w:val="24"/>
           <w:szCs w:val="24"/>
         </w:rPr>
-        <w:t xml:space="preserve"> and the radicand </w:t>
-      </w:r>
-      <w:r>
-        <w:rPr>
-          <w:rFonts w:ascii="Times New Roman" w:hAnsi="Times New Roman" w:cs="Times New Roman"/>
-          <w:sz w:val="24"/>
-          <w:szCs w:val="24"/>
-        </w:rPr>
-        <w:t>was</w:t>
-      </w:r>
-      <w:r>
-        <w:rPr>
-          <w:rFonts w:ascii="Times New Roman" w:hAnsi="Times New Roman" w:cs="Times New Roman"/>
-          <w:sz w:val="24"/>
-          <w:szCs w:val="24"/>
-        </w:rPr>
-        <w:t xml:space="preserve"> also always positive. </w:t>
-      </w:r>
-      <w:r>
-        <w:rPr>
-          <w:rFonts w:ascii="Times New Roman" w:hAnsi="Times New Roman" w:cs="Times New Roman"/>
-          <w:sz w:val="24"/>
-          <w:szCs w:val="24"/>
-        </w:rPr>
-        <w:t xml:space="preserve">This indicated that the bug wasn’t in the pdf or eval functions. The reason beer’s law wasn’t seen was that it was never being calculated because of the values being passed into the eval function, not because of anything wrong with the eval function itself. </w:t>
+        <w:t xml:space="preserve"> and the radicand was also always positive. This indicated that the bug wasn’t in the pdf or eval functions. The reason beer’s law wasn’t seen was that it was never being calculated because of the values being passed into the eval function, not because of anything wrong with the eval function itself. </w:t>
       </w:r>
     </w:p>
     <w:p>
@@ -759,89 +629,7 @@
           <w:sz w:val="24"/>
           <w:szCs w:val="24"/>
         </w:rPr>
-        <w:t xml:space="preserve">This led me to believe that the sample </w:t>
-      </w:r>
-      <w:proofErr w:type="spellStart"/>
-      <w:r>
-        <w:rPr>
-          <w:rFonts w:ascii="Times New Roman" w:hAnsi="Times New Roman" w:cs="Times New Roman"/>
-          <w:sz w:val="24"/>
-          <w:szCs w:val="24"/>
-        </w:rPr>
-        <w:t>brdf</w:t>
-      </w:r>
-      <w:proofErr w:type="spellEnd"/>
-      <w:r>
-        <w:rPr>
-          <w:rFonts w:ascii="Times New Roman" w:hAnsi="Times New Roman" w:cs="Times New Roman"/>
-          <w:sz w:val="24"/>
-          <w:szCs w:val="24"/>
-        </w:rPr>
-        <w:t xml:space="preserve"> function was the issue, as this was the only other part of the </w:t>
-      </w:r>
-      <w:proofErr w:type="gramStart"/>
-      <w:r>
-        <w:rPr>
-          <w:rFonts w:ascii="Times New Roman" w:hAnsi="Times New Roman" w:cs="Times New Roman"/>
-          <w:sz w:val="24"/>
-          <w:szCs w:val="24"/>
-        </w:rPr>
-        <w:t>code</w:t>
-      </w:r>
-      <w:proofErr w:type="gramEnd"/>
-      <w:r>
-        <w:rPr>
-          <w:rFonts w:ascii="Times New Roman" w:hAnsi="Times New Roman" w:cs="Times New Roman"/>
-          <w:sz w:val="24"/>
-          <w:szCs w:val="24"/>
-        </w:rPr>
-        <w:t xml:space="preserve"> I had changed for project 4. After staring at the function for a long time and really </w:t>
-      </w:r>
-      <w:proofErr w:type="spellStart"/>
-      <w:r>
-        <w:rPr>
-          <w:rFonts w:ascii="Times New Roman" w:hAnsi="Times New Roman" w:cs="Times New Roman"/>
-          <w:sz w:val="24"/>
-          <w:szCs w:val="24"/>
-        </w:rPr>
-        <w:t>really</w:t>
-      </w:r>
-      <w:proofErr w:type="spellEnd"/>
-      <w:r>
-        <w:rPr>
-          <w:rFonts w:ascii="Times New Roman" w:hAnsi="Times New Roman" w:cs="Times New Roman"/>
-          <w:sz w:val="24"/>
-          <w:szCs w:val="24"/>
-        </w:rPr>
-        <w:t xml:space="preserve"> </w:t>
-      </w:r>
-      <w:proofErr w:type="spellStart"/>
-      <w:proofErr w:type="gramStart"/>
-      <w:r>
-        <w:rPr>
-          <w:rFonts w:ascii="Times New Roman" w:hAnsi="Times New Roman" w:cs="Times New Roman"/>
-          <w:sz w:val="24"/>
-          <w:szCs w:val="24"/>
-        </w:rPr>
-        <w:t>really</w:t>
-      </w:r>
-      <w:proofErr w:type="spellEnd"/>
-      <w:r>
-        <w:rPr>
-          <w:rFonts w:ascii="Times New Roman" w:hAnsi="Times New Roman" w:cs="Times New Roman"/>
-          <w:sz w:val="24"/>
-          <w:szCs w:val="24"/>
-        </w:rPr>
-        <w:t xml:space="preserve"> not</w:t>
-      </w:r>
-      <w:proofErr w:type="gramEnd"/>
-      <w:r>
-        <w:rPr>
-          <w:rFonts w:ascii="Times New Roman" w:hAnsi="Times New Roman" w:cs="Times New Roman"/>
-          <w:sz w:val="24"/>
-          <w:szCs w:val="24"/>
-        </w:rPr>
-        <w:t xml:space="preserve"> seeing anything wrong I asked for advice from you and got some good leads.</w:t>
+        <w:t>This led me to believe that the sample brdf function was the issue, as this was the only other part of the code I had changed for project 4. After staring at the function for a long time and really really really not seeing anything wrong I asked for advice from you and got some good leads.</w:t>
       </w:r>
     </w:p>
     <w:p>
@@ -861,58 +649,61 @@
           <w:szCs w:val="24"/>
         </w:rPr>
         <w:lastRenderedPageBreak/>
-        <w:t xml:space="preserve">I started testing my assumptions that the output of the </w:t>
-      </w:r>
-      <w:proofErr w:type="spellStart"/>
-      <w:r>
-        <w:rPr>
-          <w:rFonts w:ascii="Times New Roman" w:hAnsi="Times New Roman" w:cs="Times New Roman"/>
-          <w:sz w:val="24"/>
-          <w:szCs w:val="24"/>
-        </w:rPr>
-        <w:t>brdf</w:t>
-      </w:r>
-      <w:proofErr w:type="spellEnd"/>
-      <w:r>
-        <w:rPr>
-          <w:rFonts w:ascii="Times New Roman" w:hAnsi="Times New Roman" w:cs="Times New Roman"/>
-          <w:sz w:val="24"/>
-          <w:szCs w:val="24"/>
-        </w:rPr>
-        <w:t xml:space="preserve"> function had to be the issue. </w:t>
-      </w:r>
-      <w:r>
-        <w:rPr>
-          <w:rFonts w:ascii="Times New Roman" w:hAnsi="Times New Roman" w:cs="Times New Roman"/>
-          <w:sz w:val="24"/>
-          <w:szCs w:val="24"/>
-        </w:rPr>
-        <w:t xml:space="preserve">I confirmed that the sample always went with the transmission calculation when the specular portion was removed and the chosen </w:t>
-      </w:r>
-      <w:proofErr w:type="spellStart"/>
-      <w:r>
-        <w:rPr>
-          <w:rFonts w:ascii="Times New Roman" w:hAnsi="Times New Roman" w:cs="Times New Roman"/>
-          <w:sz w:val="24"/>
-          <w:szCs w:val="24"/>
-        </w:rPr>
-        <w:t>omegaI</w:t>
-      </w:r>
-      <w:proofErr w:type="spellEnd"/>
-      <w:r>
-        <w:rPr>
-          <w:rFonts w:ascii="Times New Roman" w:hAnsi="Times New Roman" w:cs="Times New Roman"/>
-          <w:sz w:val="24"/>
-          <w:szCs w:val="24"/>
-        </w:rPr>
-        <w:t xml:space="preserve"> was always into the transmissive surface. After some more strategically placed breakpoints I realized the issue lied in my intersection calculation for spheres. After fixing the issue so that the intersection calculation would correctly return a point on the other side of the sphere, instead of approximately the same location on the sphere, everything worked as intended.</w:t>
+        <w:t xml:space="preserve">I started testing my assumptions that the output of the brdf function had to be the issue. </w:t>
+      </w:r>
+      <w:r>
+        <w:rPr>
+          <w:rFonts w:ascii="Times New Roman" w:hAnsi="Times New Roman" w:cs="Times New Roman"/>
+          <w:sz w:val="24"/>
+          <w:szCs w:val="24"/>
+        </w:rPr>
+        <w:t xml:space="preserve">I confirmed that the sample always went with the transmission calculation when the specular portion was removed and the chosen omegaI was always into the transmissive surface. After some more strategically placed breakpoints I realized the issue lied in my intersection calculation for spheres. </w:t>
+      </w:r>
+      <w:r>
+        <w:rPr>
+          <w:rFonts w:ascii="Times New Roman" w:hAnsi="Times New Roman" w:cs="Times New Roman"/>
+          <w:sz w:val="24"/>
+          <w:szCs w:val="24"/>
+        </w:rPr>
+        <w:t xml:space="preserve">I wasn’t sure so I confirmed the issue by finding a case that seemed like it should intersect the other side of the sphere but didn’t, I then copied the values of this case into a 3d grapher to prove to myself visually that there should be an intersection there. I then stepped through the intersection function until I discovered the </w:t>
+      </w:r>
+      <w:r>
+        <w:rPr>
+          <w:rFonts w:ascii="Times New Roman" w:hAnsi="Times New Roman" w:cs="Times New Roman"/>
+          <w:sz w:val="24"/>
+          <w:szCs w:val="24"/>
+        </w:rPr>
+        <w:t>problem</w:t>
+      </w:r>
+      <w:r>
+        <w:rPr>
+          <w:rFonts w:ascii="Times New Roman" w:hAnsi="Times New Roman" w:cs="Times New Roman"/>
+          <w:sz w:val="24"/>
+          <w:szCs w:val="24"/>
+        </w:rPr>
+        <w:t>.</w:t>
+      </w:r>
+      <w:r>
+        <w:rPr>
+          <w:rFonts w:ascii="Times New Roman" w:hAnsi="Times New Roman" w:cs="Times New Roman"/>
+          <w:sz w:val="24"/>
+          <w:szCs w:val="24"/>
+        </w:rPr>
+        <w:t xml:space="preserve"> </w:t>
+      </w:r>
+      <w:r>
+        <w:rPr>
+          <w:rFonts w:ascii="Times New Roman" w:hAnsi="Times New Roman" w:cs="Times New Roman"/>
+          <w:sz w:val="24"/>
+          <w:szCs w:val="24"/>
+        </w:rPr>
+        <w:t>After fixing the issue so that the intersection calculation would correctly return a point on the other side of the sphere, instead of approximately the same location on the sphere, everything worked as intended.</w:t>
       </w:r>
     </w:p>
     <w:p>
       <w:pPr>
         <w:keepNext/>
         <w:spacing w:line="480" w:lineRule="auto"/>
-        <w:jc w:val="center"/>
       </w:pPr>
       <w:r>
         <w:rPr>
@@ -920,9 +711,9 @@
           <w:noProof/>
         </w:rPr>
         <w:drawing>
-          <wp:inline distT="0" distB="0" distL="0" distR="0" wp14:anchorId="305C6527" wp14:editId="0DA49891">
-            <wp:extent cx="4593771" cy="3446622"/>
-            <wp:effectExtent l="0" t="0" r="0" b="1905"/>
+          <wp:inline distT="0" distB="0" distL="0" distR="0" wp14:anchorId="305C6527" wp14:editId="106F3E08">
+            <wp:extent cx="2966357" cy="2225603"/>
+            <wp:effectExtent l="0" t="0" r="5715" b="3810"/>
             <wp:docPr id="1250882783" name="Picture 1"/>
             <wp:cNvGraphicFramePr>
               <a:graphicFrameLocks xmlns:a="http://schemas.openxmlformats.org/drawingml/2006/main" noChangeAspect="1"/>
@@ -952,7 +743,7 @@
                   <pic:spPr bwMode="auto">
                     <a:xfrm>
                       <a:off x="0" y="0"/>
-                      <a:ext cx="4593771" cy="3446622"/>
+                      <a:ext cx="2990557" cy="2243760"/>
                     </a:xfrm>
                     <a:prstGeom prst="rect">
                       <a:avLst/>
@@ -968,38 +759,16 @@
           </wp:inline>
         </w:drawing>
       </w:r>
-    </w:p>
-    <w:p>
-      <w:pPr>
-        <w:pStyle w:val="Caption"/>
-        <w:jc w:val="center"/>
-        <w:rPr>
-          <w:rFonts w:ascii="Times New Roman" w:hAnsi="Times New Roman" w:cs="Times New Roman"/>
-        </w:rPr>
-      </w:pPr>
-      <w:r>
-        <w:t>Figure 6: Broken Transmission</w:t>
-      </w:r>
-    </w:p>
-    <w:p>
-      <w:pPr>
-        <w:spacing w:line="480" w:lineRule="auto"/>
-        <w:jc w:val="center"/>
-        <w:rPr>
-          <w:rFonts w:ascii="Times New Roman" w:hAnsi="Times New Roman" w:cs="Times New Roman"/>
-        </w:rPr>
-      </w:pPr>
       <w:r>
         <w:rPr>
           <w:rFonts w:ascii="Times New Roman" w:hAnsi="Times New Roman" w:cs="Times New Roman"/>
           <w:noProof/>
         </w:rPr>
-        <w:lastRenderedPageBreak/>
         <w:drawing>
-          <wp:inline distT="0" distB="0" distL="0" distR="0" wp14:anchorId="5D64C264" wp14:editId="6A353EB9">
-            <wp:extent cx="5078095" cy="3810000"/>
-            <wp:effectExtent l="0" t="0" r="8255" b="0"/>
-            <wp:docPr id="1547516711" name="Picture 2"/>
+          <wp:inline distT="0" distB="0" distL="0" distR="0" wp14:anchorId="2A56B9A0" wp14:editId="19461C2F">
+            <wp:extent cx="2966357" cy="2225602"/>
+            <wp:effectExtent l="0" t="0" r="5715" b="3810"/>
+            <wp:docPr id="1547516711" name="Picture 2" descr="A picture containing table&#10;&#10;Description automatically generated"/>
             <wp:cNvGraphicFramePr>
               <a:graphicFrameLocks xmlns:a="http://schemas.openxmlformats.org/drawingml/2006/main" noChangeAspect="1"/>
             </wp:cNvGraphicFramePr>
@@ -1007,7 +776,7 @@
               <a:graphicData uri="http://schemas.openxmlformats.org/drawingml/2006/picture">
                 <pic:pic xmlns:pic="http://schemas.openxmlformats.org/drawingml/2006/picture">
                   <pic:nvPicPr>
-                    <pic:cNvPr id="0" name="Picture 2"/>
+                    <pic:cNvPr id="1547516711" name="Picture 2" descr="A picture containing table&#10;&#10;Description automatically generated"/>
                     <pic:cNvPicPr>
                       <a:picLocks noChangeAspect="1" noChangeArrowheads="1"/>
                     </pic:cNvPicPr>
@@ -1028,7 +797,7 @@
                   <pic:spPr bwMode="auto">
                     <a:xfrm>
                       <a:off x="0" y="0"/>
-                      <a:ext cx="5078095" cy="3810000"/>
+                      <a:ext cx="2966357" cy="2225602"/>
                     </a:xfrm>
                     <a:prstGeom prst="rect">
                       <a:avLst/>
@@ -1048,22 +817,105 @@
     <w:p>
       <w:pPr>
         <w:pStyle w:val="Caption"/>
+        <w:ind w:left="720" w:firstLine="720"/>
+        <w:rPr>
+          <w:rFonts w:ascii="Times New Roman" w:hAnsi="Times New Roman" w:cs="Times New Roman"/>
+        </w:rPr>
+      </w:pPr>
+      <w:r>
+        <w:t>Figure 6: Broken Transmission</w:t>
+      </w:r>
+      <w:r>
+        <w:rPr>
+          <w:rFonts w:ascii="Times New Roman" w:hAnsi="Times New Roman" w:cs="Times New Roman"/>
+        </w:rPr>
+        <w:tab/>
+      </w:r>
+      <w:r>
+        <w:rPr>
+          <w:rFonts w:ascii="Times New Roman" w:hAnsi="Times New Roman" w:cs="Times New Roman"/>
+        </w:rPr>
+        <w:tab/>
+        <w:t xml:space="preserve">      </w:t>
+      </w:r>
+      <w:r>
+        <w:t>Figure 7: Broken Transmission, No Specular</w:t>
+      </w:r>
+    </w:p>
+    <w:p>
+      <w:pPr>
+        <w:pStyle w:val="Caption"/>
+        <w:keepNext/>
         <w:jc w:val="center"/>
-        <w:rPr>
-          <w:rFonts w:ascii="Times New Roman" w:hAnsi="Times New Roman" w:cs="Times New Roman"/>
-        </w:rPr>
-      </w:pPr>
-      <w:r>
-        <w:t xml:space="preserve">Figure </w:t>
-      </w:r>
-      <w:r>
-        <w:t>7</w:t>
-      </w:r>
-      <w:r>
-        <w:t>: Broken Transmission</w:t>
-      </w:r>
-      <w:r>
-        <w:t>, No Specular</w:t>
+      </w:pPr>
+      <w:r>
+        <w:rPr>
+          <w:rFonts w:ascii="Times New Roman" w:hAnsi="Times New Roman" w:cs="Times New Roman"/>
+          <w:noProof/>
+          <w:sz w:val="24"/>
+          <w:szCs w:val="24"/>
+        </w:rPr>
+        <w:lastRenderedPageBreak/>
+        <w:drawing>
+          <wp:inline distT="0" distB="0" distL="0" distR="0" wp14:anchorId="5F36C77B" wp14:editId="13B2290F">
+            <wp:extent cx="3450771" cy="3450771"/>
+            <wp:effectExtent l="0" t="0" r="0" b="0"/>
+            <wp:docPr id="1970727744" name="Picture 1" descr="Chart&#10;&#10;Description automatically generated"/>
+            <wp:cNvGraphicFramePr>
+              <a:graphicFrameLocks xmlns:a="http://schemas.openxmlformats.org/drawingml/2006/main" noChangeAspect="1"/>
+            </wp:cNvGraphicFramePr>
+            <a:graphic xmlns:a="http://schemas.openxmlformats.org/drawingml/2006/main">
+              <a:graphicData uri="http://schemas.openxmlformats.org/drawingml/2006/picture">
+                <pic:pic xmlns:pic="http://schemas.openxmlformats.org/drawingml/2006/picture">
+                  <pic:nvPicPr>
+                    <pic:cNvPr id="1970727744" name="Picture 1" descr="Chart&#10;&#10;Description automatically generated"/>
+                    <pic:cNvPicPr>
+                      <a:picLocks noChangeAspect="1" noChangeArrowheads="1"/>
+                    </pic:cNvPicPr>
+                  </pic:nvPicPr>
+                  <pic:blipFill>
+                    <a:blip r:embed="rId10">
+                      <a:extLst>
+                        <a:ext uri="{28A0092B-C50C-407E-A947-70E740481C1C}">
+                          <a14:useLocalDpi xmlns:a14="http://schemas.microsoft.com/office/drawing/2010/main" val="0"/>
+                        </a:ext>
+                      </a:extLst>
+                    </a:blip>
+                    <a:srcRect/>
+                    <a:stretch>
+                      <a:fillRect/>
+                    </a:stretch>
+                  </pic:blipFill>
+                  <pic:spPr bwMode="auto">
+                    <a:xfrm>
+                      <a:off x="0" y="0"/>
+                      <a:ext cx="3452140" cy="3452140"/>
+                    </a:xfrm>
+                    <a:prstGeom prst="rect">
+                      <a:avLst/>
+                    </a:prstGeom>
+                    <a:noFill/>
+                    <a:ln>
+                      <a:noFill/>
+                    </a:ln>
+                  </pic:spPr>
+                </pic:pic>
+              </a:graphicData>
+            </a:graphic>
+          </wp:inline>
+        </w:drawing>
+      </w:r>
+    </w:p>
+    <w:p>
+      <w:pPr>
+        <w:pStyle w:val="Caption"/>
+        <w:jc w:val="center"/>
+        <w:rPr>
+          <w:rFonts w:ascii="Times New Roman" w:hAnsi="Times New Roman" w:cs="Times New Roman"/>
+        </w:rPr>
+      </w:pPr>
+      <w:r>
+        <w:t>Figure 8: Intersection Graph</w:t>
       </w:r>
     </w:p>
     <w:sectPr>

</xml_diff>